<commit_message>
1.1P SC and 2.1P
</commit_message>
<xml_diff>
--- a/1-1P Personal Website/Screenshot.docx
+++ b/1-1P Personal Website/Screenshot.docx
@@ -7,7 +7,11 @@
         <w:t>1.1P</w:t>
       </w:r>
     </w:p>
-    <w:p/>
+    <w:p>
+      <w:r>
+        <w:t>https://github.com/brayden276/Brayden-SIT323</w:t>
+      </w:r>
+    </w:p>
     <w:p>
       <w:r>
         <w:t>Brayden de Koning</w:t>
@@ -15,6 +19,9 @@
     </w:p>
     <w:p>
       <w:r>
+        <w:rPr>
+          <w:noProof/>
+        </w:rPr>
         <w:drawing>
           <wp:inline distT="0" distB="0" distL="0" distR="0" wp14:anchorId="319F106D" wp14:editId="15149848">
             <wp:extent cx="5943600" cy="2516505"/>

</xml_diff>